<commit_message>
Imported files from Create with code 2 project.
</commit_message>
<xml_diff>
--- a/Documents/Galton Master Project.docx
+++ b/Documents/Galton Master Project.docx
@@ -3435,6 +3435,102 @@
                       <w:color w:val="B7B7B7"/>
                     </w:rPr>
                     <w:t>Refactor code applying OOP principles.</w:t>
+                  </w:r>
+                </w:p>
+                <w:p>
+                  <w:pPr>
+                    <w:pStyle w:val="Normal"/>
+                    <w:widowControl w:val="false"/>
+                    <w:numPr>
+                      <w:ilvl w:val="0"/>
+                      <w:numId w:val="1"/>
+                    </w:numPr>
+                    <w:spacing w:lineRule="auto" w:line="240"/>
+                    <w:ind w:left="340" w:hanging="270"/>
+                    <w:rPr>
+                      <w:i/>
+                      <w:i/>
+                      <w:color w:val="B7B7B7"/>
+                    </w:rPr>
+                  </w:pPr>
+                  <w:r>
+                    <w:rPr>
+                      <w:i/>
+                      <w:color w:val="B7B7B7"/>
+                    </w:rPr>
+                    <w:t>Decide which objects can be inherited.</w:t>
+                  </w:r>
+                </w:p>
+                <w:p>
+                  <w:pPr>
+                    <w:pStyle w:val="Normal"/>
+                    <w:widowControl w:val="false"/>
+                    <w:numPr>
+                      <w:ilvl w:val="0"/>
+                      <w:numId w:val="1"/>
+                    </w:numPr>
+                    <w:spacing w:lineRule="auto" w:line="240"/>
+                    <w:ind w:left="340" w:hanging="270"/>
+                    <w:rPr>
+                      <w:i/>
+                      <w:i/>
+                      <w:color w:val="B7B7B7"/>
+                    </w:rPr>
+                  </w:pPr>
+                  <w:r>
+                    <w:rPr>
+                      <w:i/>
+                      <w:color w:val="B7B7B7"/>
+                    </w:rPr>
+                    <w:t>Decide which special functions are needed for each child object.</w:t>
+                  </w:r>
+                </w:p>
+                <w:p>
+                  <w:pPr>
+                    <w:pStyle w:val="Normal"/>
+                    <w:widowControl w:val="false"/>
+                    <w:numPr>
+                      <w:ilvl w:val="0"/>
+                      <w:numId w:val="1"/>
+                    </w:numPr>
+                    <w:spacing w:lineRule="auto" w:line="240"/>
+                    <w:ind w:left="340" w:hanging="270"/>
+                    <w:rPr>
+                      <w:i/>
+                      <w:i/>
+                      <w:color w:val="B7B7B7"/>
+                    </w:rPr>
+                  </w:pPr>
+                  <w:r>
+                    <w:rPr>
+                      <w:i/>
+                      <w:color w:val="B7B7B7"/>
+                    </w:rPr>
+                    <w:t>Add getters and setters.</w:t>
+                  </w:r>
+                </w:p>
+                <w:p>
+                  <w:pPr>
+                    <w:pStyle w:val="Normal"/>
+                    <w:widowControl w:val="false"/>
+                    <w:numPr>
+                      <w:ilvl w:val="0"/>
+                      <w:numId w:val="1"/>
+                    </w:numPr>
+                    <w:spacing w:lineRule="auto" w:line="240"/>
+                    <w:ind w:left="340" w:hanging="270"/>
+                    <w:rPr>
+                      <w:i/>
+                      <w:i/>
+                      <w:color w:val="B7B7B7"/>
+                    </w:rPr>
+                  </w:pPr>
+                  <w:r>
+                    <w:rPr>
+                      <w:i/>
+                      <w:color w:val="B7B7B7"/>
+                    </w:rPr>
+                    <w:t>Add abstraction.</w:t>
                   </w:r>
                 </w:p>
                 <w:p>
@@ -5120,6 +5216,129 @@
         </mc:AlternateContent>
       </w:r>
     </w:p>
+    <w:p>
+      <w:pPr>
+        <w:pStyle w:val="Ttulo1"/>
+        <w:rPr/>
+      </w:pPr>
+      <w:r>
+        <w:rPr/>
+        <w:t>Objects</w:t>
+      </w:r>
+    </w:p>
+    <w:p>
+      <w:pPr>
+        <w:pStyle w:val="Normal"/>
+        <w:rPr/>
+      </w:pPr>
+      <w:r>
+        <w:rPr/>
+        <w:t>Game scene</w:t>
+      </w:r>
+    </w:p>
+    <w:p>
+      <w:pPr>
+        <w:pStyle w:val="Normal"/>
+        <w:numPr>
+          <w:ilvl w:val="0"/>
+          <w:numId w:val="2"/>
+        </w:numPr>
+        <w:rPr/>
+      </w:pPr>
+      <w:r>
+        <w:rPr/>
+        <w:t>Balls</w:t>
+      </w:r>
+    </w:p>
+    <w:p>
+      <w:pPr>
+        <w:pStyle w:val="Normal"/>
+        <w:numPr>
+          <w:ilvl w:val="0"/>
+          <w:numId w:val="2"/>
+        </w:numPr>
+        <w:rPr/>
+      </w:pPr>
+      <w:r>
+        <w:rPr/>
+        <w:t>Paddles</w:t>
+      </w:r>
+    </w:p>
+    <w:p>
+      <w:pPr>
+        <w:pStyle w:val="Normal"/>
+        <w:numPr>
+          <w:ilvl w:val="0"/>
+          <w:numId w:val="2"/>
+        </w:numPr>
+        <w:rPr/>
+      </w:pPr>
+      <w:r>
+        <w:rPr/>
+        <w:t>Obstacles</w:t>
+      </w:r>
+    </w:p>
+    <w:p>
+      <w:pPr>
+        <w:pStyle w:val="Normal"/>
+        <w:numPr>
+          <w:ilvl w:val="0"/>
+          <w:numId w:val="2"/>
+        </w:numPr>
+        <w:rPr/>
+      </w:pPr>
+      <w:r>
+        <w:rPr/>
+        <w:t>Boundary box</w:t>
+      </w:r>
+    </w:p>
+    <w:p>
+      <w:pPr>
+        <w:pStyle w:val="Normal"/>
+        <w:numPr>
+          <w:ilvl w:val="0"/>
+          <w:numId w:val="2"/>
+        </w:numPr>
+        <w:rPr/>
+      </w:pPr>
+      <w:r>
+        <w:rPr/>
+        <w:t>Status Canvas</w:t>
+      </w:r>
+    </w:p>
+    <w:p>
+      <w:pPr>
+        <w:pStyle w:val="Normal"/>
+        <w:rPr/>
+      </w:pPr>
+      <w:r>
+        <w:rPr/>
+        <w:t>Menu</w:t>
+      </w:r>
+    </w:p>
+    <w:p>
+      <w:pPr>
+        <w:pStyle w:val="Normal"/>
+        <w:numPr>
+          <w:ilvl w:val="0"/>
+          <w:numId w:val="3"/>
+        </w:numPr>
+        <w:rPr/>
+      </w:pPr>
+      <w:r>
+        <w:rPr/>
+        <w:t>UI Canvas</w:t>
+      </w:r>
+    </w:p>
+    <w:p>
+      <w:pPr>
+        <w:pStyle w:val="Normal"/>
+        <w:rPr/>
+      </w:pPr>
+      <w:r>
+        <w:rPr/>
+      </w:r>
+    </w:p>
     <w:sectPr>
       <w:type w:val="nextPage"/>
       <w:pgSz w:w="12240" w:h="15840"/>
@@ -5284,6 +5503,280 @@
   <w:abstractNum w:abstractNumId="2">
     <w:lvl w:ilvl="0">
       <w:start w:val="1"/>
+      <w:numFmt w:val="bullet"/>
+      <w:lvlText w:val=""/>
+      <w:lvlJc w:val="left"/>
+      <w:pPr>
+        <w:tabs>
+          <w:tab w:val="num" w:pos="720"/>
+        </w:tabs>
+        <w:ind w:left="720" w:hanging="360"/>
+      </w:pPr>
+      <w:rPr>
+        <w:rFonts w:ascii="Symbol" w:hAnsi="Symbol" w:cs="Symbol" w:hint="default"/>
+      </w:rPr>
+    </w:lvl>
+    <w:lvl w:ilvl="1">
+      <w:start w:val="1"/>
+      <w:numFmt w:val="bullet"/>
+      <w:lvlText w:val="◦"/>
+      <w:lvlJc w:val="left"/>
+      <w:pPr>
+        <w:tabs>
+          <w:tab w:val="num" w:pos="1080"/>
+        </w:tabs>
+        <w:ind w:left="1080" w:hanging="360"/>
+      </w:pPr>
+      <w:rPr>
+        <w:rFonts w:ascii="OpenSymbol" w:hAnsi="OpenSymbol" w:cs="OpenSymbol" w:hint="default"/>
+      </w:rPr>
+    </w:lvl>
+    <w:lvl w:ilvl="2">
+      <w:start w:val="1"/>
+      <w:numFmt w:val="bullet"/>
+      <w:lvlText w:val="▪"/>
+      <w:lvlJc w:val="left"/>
+      <w:pPr>
+        <w:tabs>
+          <w:tab w:val="num" w:pos="1440"/>
+        </w:tabs>
+        <w:ind w:left="1440" w:hanging="360"/>
+      </w:pPr>
+      <w:rPr>
+        <w:rFonts w:ascii="OpenSymbol" w:hAnsi="OpenSymbol" w:cs="OpenSymbol" w:hint="default"/>
+      </w:rPr>
+    </w:lvl>
+    <w:lvl w:ilvl="3">
+      <w:start w:val="1"/>
+      <w:numFmt w:val="bullet"/>
+      <w:lvlText w:val=""/>
+      <w:lvlJc w:val="left"/>
+      <w:pPr>
+        <w:tabs>
+          <w:tab w:val="num" w:pos="1800"/>
+        </w:tabs>
+        <w:ind w:left="1800" w:hanging="360"/>
+      </w:pPr>
+      <w:rPr>
+        <w:rFonts w:ascii="Symbol" w:hAnsi="Symbol" w:cs="Symbol" w:hint="default"/>
+      </w:rPr>
+    </w:lvl>
+    <w:lvl w:ilvl="4">
+      <w:start w:val="1"/>
+      <w:numFmt w:val="bullet"/>
+      <w:lvlText w:val="◦"/>
+      <w:lvlJc w:val="left"/>
+      <w:pPr>
+        <w:tabs>
+          <w:tab w:val="num" w:pos="2160"/>
+        </w:tabs>
+        <w:ind w:left="2160" w:hanging="360"/>
+      </w:pPr>
+      <w:rPr>
+        <w:rFonts w:ascii="OpenSymbol" w:hAnsi="OpenSymbol" w:cs="OpenSymbol" w:hint="default"/>
+      </w:rPr>
+    </w:lvl>
+    <w:lvl w:ilvl="5">
+      <w:start w:val="1"/>
+      <w:numFmt w:val="bullet"/>
+      <w:lvlText w:val="▪"/>
+      <w:lvlJc w:val="left"/>
+      <w:pPr>
+        <w:tabs>
+          <w:tab w:val="num" w:pos="2520"/>
+        </w:tabs>
+        <w:ind w:left="2520" w:hanging="360"/>
+      </w:pPr>
+      <w:rPr>
+        <w:rFonts w:ascii="OpenSymbol" w:hAnsi="OpenSymbol" w:cs="OpenSymbol" w:hint="default"/>
+      </w:rPr>
+    </w:lvl>
+    <w:lvl w:ilvl="6">
+      <w:start w:val="1"/>
+      <w:numFmt w:val="bullet"/>
+      <w:lvlText w:val=""/>
+      <w:lvlJc w:val="left"/>
+      <w:pPr>
+        <w:tabs>
+          <w:tab w:val="num" w:pos="2880"/>
+        </w:tabs>
+        <w:ind w:left="2880" w:hanging="360"/>
+      </w:pPr>
+      <w:rPr>
+        <w:rFonts w:ascii="Symbol" w:hAnsi="Symbol" w:cs="Symbol" w:hint="default"/>
+      </w:rPr>
+    </w:lvl>
+    <w:lvl w:ilvl="7">
+      <w:start w:val="1"/>
+      <w:numFmt w:val="bullet"/>
+      <w:lvlText w:val="◦"/>
+      <w:lvlJc w:val="left"/>
+      <w:pPr>
+        <w:tabs>
+          <w:tab w:val="num" w:pos="3240"/>
+        </w:tabs>
+        <w:ind w:left="3240" w:hanging="360"/>
+      </w:pPr>
+      <w:rPr>
+        <w:rFonts w:ascii="OpenSymbol" w:hAnsi="OpenSymbol" w:cs="OpenSymbol" w:hint="default"/>
+      </w:rPr>
+    </w:lvl>
+    <w:lvl w:ilvl="8">
+      <w:start w:val="1"/>
+      <w:numFmt w:val="bullet"/>
+      <w:lvlText w:val="▪"/>
+      <w:lvlJc w:val="left"/>
+      <w:pPr>
+        <w:tabs>
+          <w:tab w:val="num" w:pos="3600"/>
+        </w:tabs>
+        <w:ind w:left="3600" w:hanging="360"/>
+      </w:pPr>
+      <w:rPr>
+        <w:rFonts w:ascii="OpenSymbol" w:hAnsi="OpenSymbol" w:cs="OpenSymbol" w:hint="default"/>
+      </w:rPr>
+    </w:lvl>
+  </w:abstractNum>
+  <w:abstractNum w:abstractNumId="3">
+    <w:lvl w:ilvl="0">
+      <w:start w:val="1"/>
+      <w:numFmt w:val="bullet"/>
+      <w:lvlText w:val=""/>
+      <w:lvlJc w:val="left"/>
+      <w:pPr>
+        <w:tabs>
+          <w:tab w:val="num" w:pos="720"/>
+        </w:tabs>
+        <w:ind w:left="720" w:hanging="360"/>
+      </w:pPr>
+      <w:rPr>
+        <w:rFonts w:ascii="Symbol" w:hAnsi="Symbol" w:cs="Symbol" w:hint="default"/>
+      </w:rPr>
+    </w:lvl>
+    <w:lvl w:ilvl="1">
+      <w:start w:val="1"/>
+      <w:numFmt w:val="bullet"/>
+      <w:lvlText w:val="◦"/>
+      <w:lvlJc w:val="left"/>
+      <w:pPr>
+        <w:tabs>
+          <w:tab w:val="num" w:pos="1080"/>
+        </w:tabs>
+        <w:ind w:left="1080" w:hanging="360"/>
+      </w:pPr>
+      <w:rPr>
+        <w:rFonts w:ascii="OpenSymbol" w:hAnsi="OpenSymbol" w:cs="OpenSymbol" w:hint="default"/>
+      </w:rPr>
+    </w:lvl>
+    <w:lvl w:ilvl="2">
+      <w:start w:val="1"/>
+      <w:numFmt w:val="bullet"/>
+      <w:lvlText w:val="▪"/>
+      <w:lvlJc w:val="left"/>
+      <w:pPr>
+        <w:tabs>
+          <w:tab w:val="num" w:pos="1440"/>
+        </w:tabs>
+        <w:ind w:left="1440" w:hanging="360"/>
+      </w:pPr>
+      <w:rPr>
+        <w:rFonts w:ascii="OpenSymbol" w:hAnsi="OpenSymbol" w:cs="OpenSymbol" w:hint="default"/>
+      </w:rPr>
+    </w:lvl>
+    <w:lvl w:ilvl="3">
+      <w:start w:val="1"/>
+      <w:numFmt w:val="bullet"/>
+      <w:lvlText w:val=""/>
+      <w:lvlJc w:val="left"/>
+      <w:pPr>
+        <w:tabs>
+          <w:tab w:val="num" w:pos="1800"/>
+        </w:tabs>
+        <w:ind w:left="1800" w:hanging="360"/>
+      </w:pPr>
+      <w:rPr>
+        <w:rFonts w:ascii="Symbol" w:hAnsi="Symbol" w:cs="Symbol" w:hint="default"/>
+      </w:rPr>
+    </w:lvl>
+    <w:lvl w:ilvl="4">
+      <w:start w:val="1"/>
+      <w:numFmt w:val="bullet"/>
+      <w:lvlText w:val="◦"/>
+      <w:lvlJc w:val="left"/>
+      <w:pPr>
+        <w:tabs>
+          <w:tab w:val="num" w:pos="2160"/>
+        </w:tabs>
+        <w:ind w:left="2160" w:hanging="360"/>
+      </w:pPr>
+      <w:rPr>
+        <w:rFonts w:ascii="OpenSymbol" w:hAnsi="OpenSymbol" w:cs="OpenSymbol" w:hint="default"/>
+      </w:rPr>
+    </w:lvl>
+    <w:lvl w:ilvl="5">
+      <w:start w:val="1"/>
+      <w:numFmt w:val="bullet"/>
+      <w:lvlText w:val="▪"/>
+      <w:lvlJc w:val="left"/>
+      <w:pPr>
+        <w:tabs>
+          <w:tab w:val="num" w:pos="2520"/>
+        </w:tabs>
+        <w:ind w:left="2520" w:hanging="360"/>
+      </w:pPr>
+      <w:rPr>
+        <w:rFonts w:ascii="OpenSymbol" w:hAnsi="OpenSymbol" w:cs="OpenSymbol" w:hint="default"/>
+      </w:rPr>
+    </w:lvl>
+    <w:lvl w:ilvl="6">
+      <w:start w:val="1"/>
+      <w:numFmt w:val="bullet"/>
+      <w:lvlText w:val=""/>
+      <w:lvlJc w:val="left"/>
+      <w:pPr>
+        <w:tabs>
+          <w:tab w:val="num" w:pos="2880"/>
+        </w:tabs>
+        <w:ind w:left="2880" w:hanging="360"/>
+      </w:pPr>
+      <w:rPr>
+        <w:rFonts w:ascii="Symbol" w:hAnsi="Symbol" w:cs="Symbol" w:hint="default"/>
+      </w:rPr>
+    </w:lvl>
+    <w:lvl w:ilvl="7">
+      <w:start w:val="1"/>
+      <w:numFmt w:val="bullet"/>
+      <w:lvlText w:val="◦"/>
+      <w:lvlJc w:val="left"/>
+      <w:pPr>
+        <w:tabs>
+          <w:tab w:val="num" w:pos="3240"/>
+        </w:tabs>
+        <w:ind w:left="3240" w:hanging="360"/>
+      </w:pPr>
+      <w:rPr>
+        <w:rFonts w:ascii="OpenSymbol" w:hAnsi="OpenSymbol" w:cs="OpenSymbol" w:hint="default"/>
+      </w:rPr>
+    </w:lvl>
+    <w:lvl w:ilvl="8">
+      <w:start w:val="1"/>
+      <w:numFmt w:val="bullet"/>
+      <w:lvlText w:val="▪"/>
+      <w:lvlJc w:val="left"/>
+      <w:pPr>
+        <w:tabs>
+          <w:tab w:val="num" w:pos="3600"/>
+        </w:tabs>
+        <w:ind w:left="3600" w:hanging="360"/>
+      </w:pPr>
+      <w:rPr>
+        <w:rFonts w:ascii="OpenSymbol" w:hAnsi="OpenSymbol" w:cs="OpenSymbol" w:hint="default"/>
+      </w:rPr>
+    </w:lvl>
+  </w:abstractNum>
+  <w:abstractNum w:abstractNumId="4">
+    <w:lvl w:ilvl="0">
+      <w:start w:val="1"/>
       <w:numFmt w:val="none"/>
       <w:suff w:val="nothing"/>
       <w:lvlText w:val=""/>
@@ -5405,6 +5898,12 @@
   </w:num>
   <w:num w:numId="2">
     <w:abstractNumId w:val="2"/>
+  </w:num>
+  <w:num w:numId="3">
+    <w:abstractNumId w:val="3"/>
+  </w:num>
+  <w:num w:numId="4">
+    <w:abstractNumId w:val="4"/>
   </w:num>
 </w:numbering>
 </file>
@@ -5945,6 +6444,13 @@
     <w:qFormat/>
     <w:rPr/>
   </w:style>
+  <w:style w:type="character" w:styleId="Vietas">
+    <w:name w:val="Viñetas"/>
+    <w:qFormat/>
+    <w:rPr>
+      <w:rFonts w:ascii="OpenSymbol" w:hAnsi="OpenSymbol" w:eastAsia="OpenSymbol" w:cs="OpenSymbol"/>
+    </w:rPr>
+  </w:style>
   <w:style w:type="paragraph" w:styleId="Ttulo">
     <w:name w:val="Título"/>
     <w:basedOn w:val="Normal"/>

</xml_diff>